<commit_message>
Fixed holidayconfirm tests, added template gen test
</commit_message>
<xml_diff>
--- a/Xplicity Holidays/Templates/RequestAnnual.docx
+++ b/Xplicity Holidays/Templates/RequestAnnual.docx
@@ -294,7 +294,37 @@
           <w:iCs/>
           <w:lang w:val="lt-LT"/>
         </w:rPr>
-        <w:t xml:space="preserve">Prašau išleisti mane kasmetinių atostogų nuo HSTART iki HEND imtinai. Viso: HWORKDAY </w:t>
+        <w:t xml:space="preserve">Prašau išleisti mane kasmetinių atostogų nuo HSTART iki HEND </w:t>
+      </w:r>
+      <w:bookmarkStart w:id="0" w:name="_GoBack"/>
+      <w:r>
+        <w:rPr>
+          <w:iCs/>
+          <w:lang w:val="lt-LT"/>
+        </w:rPr>
+        <w:t>(ne</w:t>
+      </w:r>
+      <w:r>
+        <w:rPr>
+          <w:iCs/>
+          <w:lang w:val="lt-LT"/>
+        </w:rPr>
+        <w:t>imtinai</w:t>
+      </w:r>
+      <w:r>
+        <w:rPr>
+          <w:iCs/>
+          <w:lang w:val="lt-LT"/>
+        </w:rPr>
+        <w:t>)</w:t>
+      </w:r>
+      <w:bookmarkEnd w:id="0"/>
+      <w:r>
+        <w:rPr>
+          <w:iCs/>
+          <w:lang w:val="lt-LT"/>
+        </w:rPr>
+        <w:t xml:space="preserve">. Viso: HWORKDAY </w:t>
       </w:r>
       <w:proofErr w:type="spellStart"/>
       <w:r>
@@ -687,10 +717,7 @@
         </w:rPr>
       </w:pPr>
     </w:p>
-    <w:p>
-      <w:bookmarkStart w:id="0" w:name="_GoBack"/>
-      <w:bookmarkEnd w:id="0"/>
-    </w:p>
+    <w:p/>
     <w:sectPr>
       <w:pgSz w:w="11906" w:h="16838"/>
       <w:pgMar w:top="1701" w:right="567" w:bottom="1134" w:left="1701" w:header="567" w:footer="567" w:gutter="0"/>
@@ -718,7 +745,7 @@
       </w:pPr>
     </w:pPrDefault>
   </w:docDefaults>
-  <w:latentStyles w:defLockedState="0" w:defUIPriority="99" w:defSemiHidden="0" w:defUnhideWhenUsed="0" w:defQFormat="0" w:count="375">
+  <w:latentStyles w:defLockedState="0" w:defUIPriority="99" w:defSemiHidden="0" w:defUnhideWhenUsed="0" w:defQFormat="0" w:count="377">
     <w:lsdException w:name="Normal" w:uiPriority="0" w:qFormat="1"/>
     <w:lsdException w:name="heading 1" w:uiPriority="9" w:qFormat="1"/>
     <w:lsdException w:name="heading 2" w:semiHidden="1" w:uiPriority="0" w:unhideWhenUsed="1" w:qFormat="1"/>
@@ -824,7 +851,6 @@
     <w:lsdException w:name="HTML Sample" w:semiHidden="1" w:unhideWhenUsed="1"/>
     <w:lsdException w:name="HTML Typewriter" w:semiHidden="1" w:unhideWhenUsed="1"/>
     <w:lsdException w:name="HTML Variable" w:semiHidden="1" w:unhideWhenUsed="1"/>
-    <w:lsdException w:name="Normal Table" w:semiHidden="1" w:unhideWhenUsed="1"/>
     <w:lsdException w:name="annotation subject" w:semiHidden="1" w:unhideWhenUsed="1"/>
     <w:lsdException w:name="No List" w:semiHidden="1" w:unhideWhenUsed="1"/>
     <w:lsdException w:name="Outline List 1" w:semiHidden="1" w:unhideWhenUsed="1"/>
@@ -870,11 +896,9 @@
     <w:lsdException w:name="Table Subtle 1" w:semiHidden="1" w:unhideWhenUsed="1"/>
     <w:lsdException w:name="Table Subtle 2" w:semiHidden="1" w:unhideWhenUsed="1"/>
     <w:lsdException w:name="Table Web 1" w:semiHidden="1" w:unhideWhenUsed="1"/>
-    <w:lsdException w:name="Table Web 2" w:semiHidden="1" w:unhideWhenUsed="1"/>
     <w:lsdException w:name="Table Web 3" w:semiHidden="1" w:unhideWhenUsed="1"/>
     <w:lsdException w:name="Balloon Text" w:semiHidden="1" w:unhideWhenUsed="1"/>
     <w:lsdException w:name="Table Grid" w:uiPriority="39"/>
-    <w:lsdException w:name="Table Theme" w:semiHidden="1" w:unhideWhenUsed="1"/>
     <w:lsdException w:name="Placeholder Text" w:semiHidden="1"/>
     <w:lsdException w:name="No Spacing" w:uiPriority="1" w:qFormat="1"/>
     <w:lsdException w:name="Light Shading" w:uiPriority="60"/>
@@ -1094,6 +1118,8 @@
     <w:lsdException w:name="Smart Hyperlink" w:semiHidden="1" w:unhideWhenUsed="1"/>
     <w:lsdException w:name="Hashtag" w:semiHidden="1" w:unhideWhenUsed="1"/>
     <w:lsdException w:name="Unresolved Mention" w:semiHidden="1" w:unhideWhenUsed="1"/>
+    <w:lsdException w:name="Smart Link" w:semiHidden="1" w:unhideWhenUsed="1"/>
+    <w:lsdException w:name="Smart Link Error" w:semiHidden="1" w:unhideWhenUsed="1"/>
   </w:latentStyles>
   <w:style w:type="paragraph" w:default="1" w:styleId="prastasis">
     <w:name w:val="Normal"/>

</xml_diff>